<commit_message>
Atjaunota dokumentacija, programmas struktura
</commit_message>
<xml_diff>
--- a/docs/dokumentacij.docx
+++ b/docs/dokumentacij.docx
@@ -109,6 +109,46 @@
               <w:t>3</w:t>
             </w:r>
           </w:hyperlink>
+        </w:p>
+        <w:p>
+          <w:pPr>
+            <w:pStyle w:val="TOC3"/>
+            <w:tabs>
+              <w:tab w:val="clear" w:pos="9405"/>
+              <w:tab w:val="right" w:pos="9971" w:leader="dot"/>
+            </w:tabs>
+            <w:rPr/>
+          </w:pPr>
+          <w:hyperlink w:anchor="__RefHeading___Toc91_2954652259">
+            <w:r>
+              <w:rPr>
+                <w:rStyle w:val="IndexLink"/>
+              </w:rPr>
+              <w:t>Kā glabāt datus?</w:t>
+              <w:tab/>
+              <w:t>3</w:t>
+            </w:r>
+          </w:hyperlink>
+        </w:p>
+        <w:p>
+          <w:pPr>
+            <w:pStyle w:val="TOC3"/>
+            <w:tabs>
+              <w:tab w:val="clear" w:pos="9405"/>
+              <w:tab w:val="right" w:pos="9971" w:leader="dot"/>
+            </w:tabs>
+            <w:rPr/>
+          </w:pPr>
+          <w:hyperlink w:anchor="__RefHeading___Toc93_2954652259">
+            <w:r>
+              <w:rPr>
+                <w:rStyle w:val="IndexLink"/>
+              </w:rPr>
+              <w:t>Failu sistēma</w:t>
+              <w:tab/>
+              <w:t>3</w:t>
+            </w:r>
+          </w:hyperlink>
           <w:r>
             <w:rPr>
               <w:rStyle w:val="IndexLink"/>
@@ -138,7 +178,7 @@
         <w:pStyle w:val="Heading2"/>
         <w:numPr>
           <w:ilvl w:val="1"/>
-          <w:numId w:val="2"/>
+          <w:numId w:val="3"/>
         </w:numPr>
         <w:bidi w:val="0"/>
         <w:spacing w:before="0" w:after="120"/>
@@ -180,11 +220,7 @@
       </w:pPr>
       <w:r>
         <w:rPr/>
-        <w:t xml:space="preserve">Izveidot lietotni, kurā ir iespējams veidot, dzēst, rediģēt pierakstus. </w:t>
-      </w:r>
-      <w:r>
-        <w:rPr/>
-        <w:t>Lietotnē būs iespējams izveidot “grāmatas” zem kurām pēc tam var izveidot “lapas” un lapās vadīt iekšā pierakstus. Lietotne vispirms tiks izveidota priekš datora, vēlāk iespējams arī priekš telefona, dodot iespēju piekļūt pierakstiem arī no citām ierīcēm.</w:t>
+        <w:t>Izveidot lietotni, kurā ir iespējams veidot, dzēst, rediģēt pierakstus. Lietotnē būs iespējams izveidot “grāmatas” zem kurām pēc tam var izveidot “lapas” un lapās vadīt iekšā pierakstus. Lietotne vispirms tiks izveidota priekš datora, vēlāk iespējams arī priekš telefona, dodot iespēju piekļūt pierakstiem arī no citām ierīcēm.</w:t>
       </w:r>
     </w:p>
     <w:p>
@@ -214,7 +250,7 @@
         <w:pStyle w:val="Heading2"/>
         <w:numPr>
           <w:ilvl w:val="1"/>
-          <w:numId w:val="2"/>
+          <w:numId w:val="3"/>
         </w:numPr>
         <w:ind w:hanging="0" w:start="0"/>
         <w:rPr/>
@@ -252,17 +288,17 @@
       </w:pPr>
       <w:r>
         <w:rPr/>
-        <w:t xml:space="preserve">- sadaļa, kurā var izvēlēties galveno sadaļu </w:t>
-      </w:r>
-    </w:p>
-    <w:p>
-      <w:pPr>
-        <w:pStyle w:val="BodyText"/>
-        <w:rPr/>
-      </w:pPr>
-      <w:r>
-        <w:rPr/>
-        <w:t>- sadaļa, kur var izvēlēties apakšsadaļas, kuras izriet no galvenās sadaļas</w:t>
+        <w:t xml:space="preserve">- sadaļa, kurā var izvēlēties grāmatas </w:t>
+      </w:r>
+    </w:p>
+    <w:p>
+      <w:pPr>
+        <w:pStyle w:val="BodyText"/>
+        <w:rPr/>
+      </w:pPr>
+      <w:r>
+        <w:rPr/>
+        <w:t>- sadaļa, kur var izvēlēties lapas, kuras izriet no grāmatas</w:t>
       </w:r>
     </w:p>
     <w:p>
@@ -379,6 +415,7 @@
       </w:pPr>
       <w:r>
         <w:rPr/>
+        <w:t>`</w:t>
       </w:r>
     </w:p>
     <w:p>
@@ -403,32 +440,40 @@
         <w:pStyle w:val="Heading2"/>
         <w:numPr>
           <w:ilvl w:val="1"/>
-          <w:numId w:val="2"/>
+          <w:numId w:val="3"/>
+        </w:numPr>
+        <w:spacing w:before="0" w:after="120"/>
+        <w:ind w:hanging="0" w:start="0"/>
+        <w:rPr/>
+      </w:pPr>
+      <w:bookmarkStart w:id="3" w:name="__RefHeading___Toc26_1627353174"/>
+      <w:bookmarkEnd w:id="3"/>
+      <w:r>
+        <w:rPr/>
+        <w:t>3. Programmas arhitektūŗa</w:t>
+      </w:r>
+    </w:p>
+    <w:p>
+      <w:pPr>
+        <w:pStyle w:val="BodyText"/>
+        <w:rPr/>
+      </w:pPr>
+      <w:r>
+        <w:rPr/>
+      </w:r>
+    </w:p>
+    <w:p>
+      <w:pPr>
+        <w:pStyle w:val="Heading3"/>
+        <w:numPr>
+          <w:ilvl w:val="0"/>
+          <w:numId w:val="0"/>
         </w:numPr>
         <w:ind w:hanging="0" w:start="0"/>
         <w:rPr/>
       </w:pPr>
-      <w:bookmarkStart w:id="3" w:name="__RefHeading___Toc26_1627353174"/>
-      <w:bookmarkEnd w:id="3"/>
-      <w:r>
-        <w:rPr/>
-        <w:t>3. Programmas arhitektūŗa</w:t>
-      </w:r>
-    </w:p>
-    <w:p>
-      <w:pPr>
-        <w:pStyle w:val="BodyText"/>
-        <w:rPr/>
-      </w:pPr>
-      <w:r>
-        <w:rPr/>
-      </w:r>
-    </w:p>
-    <w:p>
-      <w:pPr>
-        <w:pStyle w:val="BodyText"/>
-        <w:rPr/>
-      </w:pPr>
+      <w:bookmarkStart w:id="4" w:name="__RefHeading___Toc91_2954652259"/>
+      <w:bookmarkEnd w:id="4"/>
       <w:r>
         <w:rPr/>
         <w:t>Kā glabāt datus?</w:t>
@@ -441,7 +486,116 @@
       </w:pPr>
       <w:r>
         <w:rPr/>
-        <w:t>-  divi varianti – Lokāli vai uz servera. Lokāli tā tad būtu javascript funkcija localStorage, bet ja globāli tad jau jāskatās uz json failiem un servera izmantošana.</w:t>
+        <w:t xml:space="preserve">Ir grāmatas, kuras sastāv no lapām, kuras sastāv no lietotāja ievadītā teksta, tātad no grāmatām izriet viss pārējais.  </w:t>
+      </w:r>
+    </w:p>
+    <w:p>
+      <w:pPr>
+        <w:pStyle w:val="BodyText"/>
+        <w:rPr/>
+      </w:pPr>
+      <w:r>
+        <w:rPr/>
+        <w:t>Visu šo infu glabās vienā failā json formātā.</w:t>
+      </w:r>
+    </w:p>
+    <w:p>
+      <w:pPr>
+        <w:pStyle w:val="BodyText"/>
+        <w:rPr/>
+      </w:pPr>
+      <w:r>
+        <w:rPr/>
+      </w:r>
+    </w:p>
+    <w:p>
+      <w:pPr>
+        <w:pStyle w:val="Heading3"/>
+        <w:numPr>
+          <w:ilvl w:val="0"/>
+          <w:numId w:val="0"/>
+        </w:numPr>
+        <w:ind w:hanging="0" w:start="0"/>
+        <w:rPr/>
+      </w:pPr>
+      <w:bookmarkStart w:id="5" w:name="__RefHeading___Toc93_2954652259"/>
+      <w:bookmarkEnd w:id="5"/>
+      <w:r>
+        <w:rPr/>
+        <w:t>Failu sistēma</w:t>
+      </w:r>
+    </w:p>
+    <w:p>
+      <w:pPr>
+        <w:pStyle w:val="BodyText"/>
+        <w:rPr/>
+      </w:pPr>
+      <w:r>
+        <w:rPr/>
+        <w:t>src/App.js – inicializē un ielādē visu lapu</w:t>
+      </w:r>
+    </w:p>
+    <w:p>
+      <w:pPr>
+        <w:pStyle w:val="BodyText"/>
+        <w:rPr/>
+      </w:pPr>
+      <w:r>
+        <w:rPr/>
+        <w:t>src/AppContext.js – glabās grāmatas un to saturu useContext formātā, lai kods būtu vienkāršāks, un funkcijas useReducer formātā</w:t>
+      </w:r>
+    </w:p>
+    <w:p>
+      <w:pPr>
+        <w:pStyle w:val="BodyText"/>
+        <w:rPr/>
+      </w:pPr>
+      <w:r>
+        <w:rPr/>
+        <w:t>components/ - satur individuālos UI elementus no kā sastāv lapa</w:t>
+      </w:r>
+    </w:p>
+    <w:p>
+      <w:pPr>
+        <w:pStyle w:val="BodyText"/>
+        <w:rPr/>
+      </w:pPr>
+      <w:r>
+        <w:rPr/>
+        <w:tab/>
+        <w:t xml:space="preserve">GramatuIzvelne.js  </w:t>
+      </w:r>
+    </w:p>
+    <w:p>
+      <w:pPr>
+        <w:pStyle w:val="BodyText"/>
+        <w:rPr/>
+      </w:pPr>
+      <w:r>
+        <w:rPr/>
+        <w:tab/>
+        <w:t xml:space="preserve">LapuIzvelne.js </w:t>
+      </w:r>
+    </w:p>
+    <w:p>
+      <w:pPr>
+        <w:pStyle w:val="BodyText"/>
+        <w:rPr/>
+      </w:pPr>
+      <w:r>
+        <w:rPr/>
+        <w:tab/>
+        <w:t xml:space="preserve">PierakstuRedaktors.js  </w:t>
+      </w:r>
+    </w:p>
+    <w:p>
+      <w:pPr>
+        <w:pStyle w:val="BodyText"/>
+        <w:rPr/>
+      </w:pPr>
+      <w:r>
+        <w:rPr/>
+        <w:tab/>
       </w:r>
     </w:p>
     <w:p>
@@ -480,7 +634,7 @@
         <w:pStyle w:val="Heading2"/>
         <w:numPr>
           <w:ilvl w:val="1"/>
-          <w:numId w:val="2"/>
+          <w:numId w:val="3"/>
         </w:numPr>
         <w:spacing w:before="0" w:after="120"/>
         <w:ind w:hanging="0" w:start="0"/>
@@ -752,11 +906,142 @@
       <w:rPr/>
     </w:lvl>
   </w:abstractNum>
+  <w:abstractNum w:abstractNumId="3">
+    <w:lvl w:ilvl="0">
+      <w:start w:val="1"/>
+      <w:numFmt w:val="none"/>
+      <w:suff w:val="nothing"/>
+      <w:lvlText w:val=""/>
+      <w:lvlJc w:val="start"/>
+      <w:pPr>
+        <w:tabs>
+          <w:tab w:val="num" w:pos="0"/>
+        </w:tabs>
+        <w:ind w:start="0" w:hanging="0"/>
+      </w:pPr>
+      <w:rPr/>
+    </w:lvl>
+    <w:lvl w:ilvl="1">
+      <w:start w:val="1"/>
+      <w:numFmt w:val="none"/>
+      <w:suff w:val="nothing"/>
+      <w:lvlText w:val=""/>
+      <w:lvlJc w:val="start"/>
+      <w:pPr>
+        <w:tabs>
+          <w:tab w:val="num" w:pos="0"/>
+        </w:tabs>
+        <w:ind w:start="0" w:hanging="0"/>
+      </w:pPr>
+      <w:rPr/>
+    </w:lvl>
+    <w:lvl w:ilvl="2">
+      <w:start w:val="1"/>
+      <w:numFmt w:val="none"/>
+      <w:suff w:val="nothing"/>
+      <w:lvlText w:val=""/>
+      <w:lvlJc w:val="start"/>
+      <w:pPr>
+        <w:tabs>
+          <w:tab w:val="num" w:pos="0"/>
+        </w:tabs>
+        <w:ind w:start="0" w:hanging="0"/>
+      </w:pPr>
+      <w:rPr/>
+    </w:lvl>
+    <w:lvl w:ilvl="3">
+      <w:start w:val="1"/>
+      <w:numFmt w:val="none"/>
+      <w:suff w:val="nothing"/>
+      <w:lvlText w:val=""/>
+      <w:lvlJc w:val="start"/>
+      <w:pPr>
+        <w:tabs>
+          <w:tab w:val="num" w:pos="0"/>
+        </w:tabs>
+        <w:ind w:start="0" w:hanging="0"/>
+      </w:pPr>
+      <w:rPr/>
+    </w:lvl>
+    <w:lvl w:ilvl="4">
+      <w:start w:val="1"/>
+      <w:numFmt w:val="none"/>
+      <w:suff w:val="nothing"/>
+      <w:lvlText w:val=""/>
+      <w:lvlJc w:val="start"/>
+      <w:pPr>
+        <w:tabs>
+          <w:tab w:val="num" w:pos="0"/>
+        </w:tabs>
+        <w:ind w:start="0" w:hanging="0"/>
+      </w:pPr>
+      <w:rPr/>
+    </w:lvl>
+    <w:lvl w:ilvl="5">
+      <w:start w:val="1"/>
+      <w:numFmt w:val="none"/>
+      <w:suff w:val="nothing"/>
+      <w:lvlText w:val=""/>
+      <w:lvlJc w:val="start"/>
+      <w:pPr>
+        <w:tabs>
+          <w:tab w:val="num" w:pos="0"/>
+        </w:tabs>
+        <w:ind w:start="0" w:hanging="0"/>
+      </w:pPr>
+      <w:rPr/>
+    </w:lvl>
+    <w:lvl w:ilvl="6">
+      <w:start w:val="1"/>
+      <w:numFmt w:val="none"/>
+      <w:suff w:val="nothing"/>
+      <w:lvlText w:val=""/>
+      <w:lvlJc w:val="start"/>
+      <w:pPr>
+        <w:tabs>
+          <w:tab w:val="num" w:pos="0"/>
+        </w:tabs>
+        <w:ind w:start="0" w:hanging="0"/>
+      </w:pPr>
+      <w:rPr/>
+    </w:lvl>
+    <w:lvl w:ilvl="7">
+      <w:start w:val="1"/>
+      <w:numFmt w:val="none"/>
+      <w:suff w:val="nothing"/>
+      <w:lvlText w:val=""/>
+      <w:lvlJc w:val="start"/>
+      <w:pPr>
+        <w:tabs>
+          <w:tab w:val="num" w:pos="0"/>
+        </w:tabs>
+        <w:ind w:start="0" w:hanging="0"/>
+      </w:pPr>
+      <w:rPr/>
+    </w:lvl>
+    <w:lvl w:ilvl="8">
+      <w:start w:val="1"/>
+      <w:numFmt w:val="none"/>
+      <w:suff w:val="nothing"/>
+      <w:lvlText w:val=""/>
+      <w:lvlJc w:val="start"/>
+      <w:pPr>
+        <w:tabs>
+          <w:tab w:val="num" w:pos="0"/>
+        </w:tabs>
+        <w:ind w:start="0" w:hanging="0"/>
+      </w:pPr>
+      <w:rPr/>
+    </w:lvl>
+  </w:abstractNum>
   <w:num w:numId="1">
     <w:abstractNumId w:val="1"/>
   </w:num>
   <w:num w:numId="2">
     <w:abstractNumId w:val="2"/>
+  </w:num>
+  <w:num w:numId="3">
+    <w:abstractNumId w:val="3"/>
   </w:num>
 </w:numbering>
 </file>
@@ -806,7 +1091,7 @@
     <w:pPr>
       <w:numPr>
         <w:ilvl w:val="0"/>
-        <w:numId w:val="2"/>
+        <w:numId w:val="3"/>
       </w:numPr>
       <w:spacing w:before="240" w:after="120"/>
       <w:outlineLvl w:val="0"/>
@@ -826,7 +1111,7 @@
     <w:pPr>
       <w:numPr>
         <w:ilvl w:val="1"/>
-        <w:numId w:val="2"/>
+        <w:numId w:val="3"/>
       </w:numPr>
       <w:spacing w:before="200" w:after="120"/>
       <w:outlineLvl w:val="1"/>
@@ -836,6 +1121,26 @@
       <w:bCs/>
       <w:sz w:val="32"/>
       <w:szCs w:val="32"/>
+    </w:rPr>
+  </w:style>
+  <w:style w:type="paragraph" w:styleId="Heading3">
+    <w:name w:val="heading 3"/>
+    <w:basedOn w:val="Heading"/>
+    <w:next w:val="BodyText"/>
+    <w:qFormat/>
+    <w:pPr>
+      <w:numPr>
+        <w:ilvl w:val="2"/>
+        <w:numId w:val="2"/>
+      </w:numPr>
+      <w:spacing w:before="140" w:after="120"/>
+      <w:outlineLvl w:val="2"/>
+    </w:pPr>
+    <w:rPr>
+      <w:b/>
+      <w:bCs/>
+      <w:sz w:val="28"/>
+      <w:szCs w:val="28"/>
     </w:rPr>
   </w:style>
   <w:style w:type="character" w:styleId="NumberingSymbols">
@@ -946,6 +1251,18 @@
       <w:sz w:val="56"/>
       <w:szCs w:val="56"/>
     </w:rPr>
+  </w:style>
+  <w:style w:type="paragraph" w:styleId="TOC3">
+    <w:name w:val="toc 3"/>
+    <w:basedOn w:val="Index"/>
+    <w:pPr>
+      <w:tabs>
+        <w:tab w:val="clear" w:pos="709"/>
+        <w:tab w:val="right" w:pos="9405" w:leader="dot"/>
+      </w:tabs>
+      <w:ind w:hanging="0" w:start="567"/>
+    </w:pPr>
+    <w:rPr/>
   </w:style>
 </w:styles>
 </file>

</xml_diff>